<commit_message>
Added fixed database requirements
add updated file
</commit_message>
<xml_diff>
--- a/doc/Database Requirments.docx
+++ b/doc/Database Requirments.docx
@@ -829,8 +829,7 @@
           <w:szCs w:val="24"/>
           <w:rtl w:val="0"/>
         </w:rPr>
-        <w:t xml:space="preserve">Year INT</w:t>
-        <w:tab/>
+        <w:t xml:space="preserve">Year INTEGER</w:t>
       </w:r>
     </w:p>
     <w:p>
@@ -878,7 +877,7 @@
           <w:szCs w:val="24"/>
           <w:rtl w:val="0"/>
         </w:rPr>
-        <w:t xml:space="preserve">Genre VARCHAR(64)</w:t>
+        <w:t xml:space="preserve">Genre TEXT</w:t>
         <w:tab/>
       </w:r>
     </w:p>
@@ -928,8 +927,7 @@
           <w:szCs w:val="24"/>
           <w:rtl w:val="0"/>
         </w:rPr>
-        <w:t xml:space="preserve">Run_time INT</w:t>
-        <w:tab/>
+        <w:t xml:space="preserve">Run_time INTEGER</w:t>
       </w:r>
     </w:p>
     <w:p>
@@ -970,17 +968,17 @@
           <w:rFonts w:ascii="Roboto" w:cs="Roboto" w:eastAsia="Roboto" w:hAnsi="Roboto"/>
           <w:sz w:val="24"/>
           <w:szCs w:val="24"/>
-        </w:rPr>
-      </w:pPr>
-      <w:r>
-        <w:rPr>
-          <w:rFonts w:ascii="Roboto" w:cs="Roboto" w:eastAsia="Roboto" w:hAnsi="Roboto"/>
-          <w:sz w:val="24"/>
-          <w:szCs w:val="24"/>
-          <w:rtl w:val="0"/>
-        </w:rPr>
-        <w:t xml:space="preserve">Budget DECIMAL(9, 2)</w:t>
-        <w:tab/>
+          <w:u w:val="none"/>
+        </w:rPr>
+      </w:pPr>
+      <w:r>
+        <w:rPr>
+          <w:rFonts w:ascii="Roboto" w:cs="Roboto" w:eastAsia="Roboto" w:hAnsi="Roboto"/>
+          <w:sz w:val="24"/>
+          <w:szCs w:val="24"/>
+          <w:rtl w:val="0"/>
+        </w:rPr>
+        <w:t xml:space="preserve">Release_Date DATE</w:t>
       </w:r>
     </w:p>
     <w:p>
@@ -1004,7 +1002,7 @@
           <w:szCs w:val="24"/>
           <w:rtl w:val="0"/>
         </w:rPr>
-        <w:t xml:space="preserve">Box_office DECIMAL(9, 2)</w:t>
+        <w:t xml:space="preserve">Budget DECIMAL(10, 2)</w:t>
         <w:tab/>
       </w:r>
     </w:p>
@@ -1029,7 +1027,7 @@
           <w:szCs w:val="24"/>
           <w:rtl w:val="0"/>
         </w:rPr>
-        <w:t xml:space="preserve">Casts VARCHAR(64)</w:t>
+        <w:t xml:space="preserve">Box_office DECIMAL(10, 2)</w:t>
         <w:tab/>
       </w:r>
     </w:p>
@@ -1054,7 +1052,7 @@
           <w:szCs w:val="24"/>
           <w:rtl w:val="0"/>
         </w:rPr>
-        <w:t xml:space="preserve">Directors VARCHAR(64)</w:t>
+        <w:t xml:space="preserve">Casts TEXT</w:t>
         <w:tab/>
       </w:r>
     </w:p>
@@ -1079,37 +1077,8 @@
           <w:szCs w:val="24"/>
           <w:rtl w:val="0"/>
         </w:rPr>
-        <w:t xml:space="preserve">Writers VARCHAR(64)</w:t>
-      </w:r>
-    </w:p>
-    <w:p>
-      <w:pPr>
-        <w:shd w:fill="ffffff" w:val="clear"/>
-        <w:rPr>
-          <w:rFonts w:ascii="Roboto" w:cs="Roboto" w:eastAsia="Roboto" w:hAnsi="Roboto"/>
-          <w:sz w:val="24"/>
-          <w:szCs w:val="24"/>
-        </w:rPr>
-      </w:pPr>
-      <w:r>
-        <w:rPr>
-          <w:rtl w:val="0"/>
-        </w:rPr>
-      </w:r>
-    </w:p>
-    <w:p>
-      <w:pPr>
-        <w:shd w:fill="ffffff" w:val="clear"/>
-        <w:rPr>
-          <w:rFonts w:ascii="Roboto" w:cs="Roboto" w:eastAsia="Roboto" w:hAnsi="Roboto"/>
-          <w:sz w:val="24"/>
-          <w:szCs w:val="24"/>
-        </w:rPr>
-      </w:pPr>
-      <w:r>
-        <w:rPr>
-          <w:rtl w:val="0"/>
-        </w:rPr>
+        <w:t xml:space="preserve">Directors TEXT</w:t>
+        <w:tab/>
       </w:r>
     </w:p>
     <w:p>
@@ -1122,6 +1091,60 @@
         <w:ind w:left="720" w:hanging="360"/>
         <w:rPr>
           <w:rFonts w:ascii="Roboto" w:cs="Roboto" w:eastAsia="Roboto" w:hAnsi="Roboto"/>
+          <w:sz w:val="24"/>
+          <w:szCs w:val="24"/>
+        </w:rPr>
+      </w:pPr>
+      <w:r>
+        <w:rPr>
+          <w:rFonts w:ascii="Roboto" w:cs="Roboto" w:eastAsia="Roboto" w:hAnsi="Roboto"/>
+          <w:sz w:val="24"/>
+          <w:szCs w:val="24"/>
+          <w:rtl w:val="0"/>
+        </w:rPr>
+        <w:t xml:space="preserve">Writers TEXT</w:t>
+      </w:r>
+    </w:p>
+    <w:p>
+      <w:pPr>
+        <w:shd w:fill="ffffff" w:val="clear"/>
+        <w:rPr>
+          <w:rFonts w:ascii="Roboto" w:cs="Roboto" w:eastAsia="Roboto" w:hAnsi="Roboto"/>
+          <w:sz w:val="24"/>
+          <w:szCs w:val="24"/>
+        </w:rPr>
+      </w:pPr>
+      <w:r>
+        <w:rPr>
+          <w:rtl w:val="0"/>
+        </w:rPr>
+      </w:r>
+    </w:p>
+    <w:p>
+      <w:pPr>
+        <w:shd w:fill="ffffff" w:val="clear"/>
+        <w:rPr>
+          <w:rFonts w:ascii="Roboto" w:cs="Roboto" w:eastAsia="Roboto" w:hAnsi="Roboto"/>
+          <w:sz w:val="24"/>
+          <w:szCs w:val="24"/>
+        </w:rPr>
+      </w:pPr>
+      <w:r>
+        <w:rPr>
+          <w:rtl w:val="0"/>
+        </w:rPr>
+      </w:r>
+    </w:p>
+    <w:p>
+      <w:pPr>
+        <w:numPr>
+          <w:ilvl w:val="0"/>
+          <w:numId w:val="4"/>
+        </w:numPr>
+        <w:shd w:fill="ffffff" w:val="clear"/>
+        <w:ind w:left="720" w:hanging="360"/>
+        <w:rPr>
+          <w:rFonts w:ascii="Roboto" w:cs="Roboto" w:eastAsia="Roboto" w:hAnsi="Roboto"/>
           <w:sz w:val="28"/>
           <w:szCs w:val="28"/>
         </w:rPr>
@@ -1157,7 +1180,7 @@
           <w:szCs w:val="24"/>
           <w:rtl w:val="0"/>
         </w:rPr>
-        <w:t xml:space="preserve">Move_id INT</w:t>
+        <w:t xml:space="preserve">Move_id INTEGER</w:t>
       </w:r>
     </w:p>
     <w:p>
@@ -1181,7 +1204,7 @@
           <w:szCs w:val="24"/>
           <w:rtl w:val="0"/>
         </w:rPr>
-        <w:t xml:space="preserve">Certificate_id INT</w:t>
+        <w:t xml:space="preserve">Certificate_id INTEGER</w:t>
       </w:r>
     </w:p>
     <w:p>
@@ -1205,7 +1228,7 @@
           <w:szCs w:val="24"/>
           <w:rtl w:val="0"/>
         </w:rPr>
-        <w:t xml:space="preserve">Director_id INT</w:t>
+        <w:t xml:space="preserve">Director_id INTEGER</w:t>
       </w:r>
     </w:p>
     <w:p>
@@ -1229,7 +1252,7 @@
           <w:szCs w:val="24"/>
           <w:rtl w:val="0"/>
         </w:rPr>
-        <w:t xml:space="preserve">Genre_id INT</w:t>
+        <w:t xml:space="preserve">Genre_id INTEGER</w:t>
       </w:r>
     </w:p>
     <w:p>
@@ -1253,7 +1276,7 @@
           <w:szCs w:val="24"/>
           <w:rtl w:val="0"/>
         </w:rPr>
-        <w:t xml:space="preserve">Cast_id INT</w:t>
+        <w:t xml:space="preserve">Cast_id INTEGER</w:t>
       </w:r>
     </w:p>
     <w:p>

</xml_diff>